<commit_message>
Team 3's analysis on the name gender classifier
</commit_message>
<xml_diff>
--- a/project3/Project3_Analysis.docx
+++ b/project3/Project3_Analysis.docx
@@ -171,70 +171,76 @@
         <w:t xml:space="preserve"> (to be used as a final test)</w:t>
       </w:r>
       <w:r>
-        <w:t xml:space="preserve">, </w:t>
+        <w:t>,</w:t>
+      </w:r>
+      <w:r>
+        <w:t xml:space="preserve"> the following</w:t>
+      </w:r>
+      <w:r>
+        <w:t xml:space="preserve"> </w:t>
       </w:r>
       <w:r>
         <w:rPr>
           <w:b/>
           <w:i/>
         </w:rPr>
-        <w:t>500 to 1000</w:t>
-      </w:r>
-      <w:r>
-        <w:t xml:space="preserve"> names becoming</w:t>
-      </w:r>
-      <w:r>
-        <w:t xml:space="preserve"> the </w:t>
-      </w:r>
-      <w:r>
-        <w:rPr>
-          <w:b/>
-          <w:u w:val="single"/>
-        </w:rPr>
-        <w:t>dev-test set</w:t>
-      </w:r>
-      <w:r>
-        <w:t xml:space="preserve"> (to be used for error analysis)</w:t>
-      </w:r>
-      <w:r>
-        <w:t xml:space="preserve">, and the </w:t>
-      </w:r>
-      <w:r>
-        <w:rPr>
-          <w:b/>
-          <w:u w:val="single"/>
-        </w:rPr>
-        <w:t>training set</w:t>
-      </w:r>
-      <w:r>
-        <w:rPr>
-          <w:b/>
-        </w:rPr>
-        <w:t xml:space="preserve"> </w:t>
-      </w:r>
-      <w:r>
-        <w:t>being</w:t>
-      </w:r>
-      <w:r>
-        <w:t xml:space="preserve"> the </w:t>
-      </w:r>
-      <w:r>
-        <w:rPr>
-          <w:b/>
-        </w:rPr>
-        <w:t>last 6944</w:t>
-      </w:r>
-      <w:r>
-        <w:rPr>
-          <w:b/>
-        </w:rPr>
-        <w:t xml:space="preserve"> names</w:t>
-      </w:r>
-      <w:r>
-        <w:t>.</w:t>
+        <w:t xml:space="preserve">500 </w:t>
       </w:r>
       <w:bookmarkStart w:id="0" w:name="_GoBack"/>
       <w:bookmarkEnd w:id="0"/>
+      <w:r>
+        <w:t>names becoming</w:t>
+      </w:r>
+      <w:r>
+        <w:t xml:space="preserve"> the </w:t>
+      </w:r>
+      <w:r>
+        <w:rPr>
+          <w:b/>
+          <w:u w:val="single"/>
+        </w:rPr>
+        <w:t>dev-test set</w:t>
+      </w:r>
+      <w:r>
+        <w:t xml:space="preserve"> (to be used for error analysis)</w:t>
+      </w:r>
+      <w:r>
+        <w:t xml:space="preserve">, and the </w:t>
+      </w:r>
+      <w:r>
+        <w:rPr>
+          <w:b/>
+          <w:u w:val="single"/>
+        </w:rPr>
+        <w:t>training set</w:t>
+      </w:r>
+      <w:r>
+        <w:rPr>
+          <w:b/>
+        </w:rPr>
+        <w:t xml:space="preserve"> </w:t>
+      </w:r>
+      <w:r>
+        <w:t>being</w:t>
+      </w:r>
+      <w:r>
+        <w:t xml:space="preserve"> the </w:t>
+      </w:r>
+      <w:r>
+        <w:rPr>
+          <w:b/>
+        </w:rPr>
+        <w:t>last 6944</w:t>
+      </w:r>
+      <w:r>
+        <w:rPr>
+          <w:b/>
+        </w:rPr>
+        <w:t xml:space="preserve"> names</w:t>
+      </w:r>
+      <w:r>
+        <w:t>.</w:t>
+      </w:r>
     </w:p>
     <w:p/>
     <w:p>
@@ -324,16 +330,7 @@
         <w:t xml:space="preserve"> and the last letter of the names</w:t>
       </w:r>
       <w:r>
-        <w:t xml:space="preserve"> was </w:t>
-      </w:r>
-      <w:r>
-        <w:t>print</w:t>
-      </w:r>
-      <w:r>
-        <w:t>ed</w:t>
-      </w:r>
-      <w:r>
-        <w:t xml:space="preserve"> out</w:t>
+        <w:t xml:space="preserve"> was printed out</w:t>
       </w:r>
       <w:r>
         <w:t xml:space="preserve">. </w:t>
@@ -431,7 +428,13 @@
       </w:r>
       <w:proofErr w:type="spellEnd"/>
       <w:r>
-        <w:t>” the last trigram would be “die” and hopefully this, in addition to the last letter being “e” would allow the correct prediction of the name’s gender as “female.” This addition to the model i</w:t>
+        <w:t>” the last trigram would be “die” and hopefully this, in addition to the last letter being “e”</w:t>
+      </w:r>
+      <w:r>
+        <w:t>,</w:t>
+      </w:r>
+      <w:r>
+        <w:t xml:space="preserve"> would allow the correct prediction of the name’s gender as “female.” This addition to the model i</w:t>
       </w:r>
       <w:r>
         <w:t>ncrease</w:t>
@@ -470,6 +473,9 @@
       </w:r>
       <w:r>
         <w:t xml:space="preserve"> “Eddie” </w:t>
+      </w:r>
+      <w:r>
+        <w:t xml:space="preserve">is male </w:t>
       </w:r>
       <w:r>
         <w:t>and yet they both end with “e”).</w:t>
@@ -505,7 +511,10 @@
     </w:p>
     <w:p>
       <w:r>
-        <w:t>Due combining</w:t>
+        <w:t xml:space="preserve">Because </w:t>
+      </w:r>
+      <w:r>
+        <w:t>combining</w:t>
       </w:r>
       <w:r>
         <w:t xml:space="preserve"> the last letter and last </w:t>
@@ -525,7 +534,19 @@
       </w:r>
       <w:proofErr w:type="gramEnd"/>
       <w:r>
-        <w:t xml:space="preserve"> first the letters and the first four letters of a name). </w:t>
+        <w:t xml:space="preserve"> first the</w:t>
+      </w:r>
+      <w:r>
+        <w:t xml:space="preserve"> 3</w:t>
+      </w:r>
+      <w:r>
+        <w:t xml:space="preserve"> letters and the first </w:t>
+      </w:r>
+      <w:r>
+        <w:t>4</w:t>
+      </w:r>
+      <w:r>
+        <w:t xml:space="preserve"> letters of a name). </w:t>
       </w:r>
       <w:r>
         <w:t xml:space="preserve"> </w:t>
@@ -533,13 +554,8 @@
       <w:r>
         <w:t xml:space="preserve">This lead the model’s accuracy to rise </w:t>
       </w:r>
-      <w:proofErr w:type="spellStart"/>
-      <w:r>
-        <w:t>to</w:t>
-      </w:r>
-      <w:proofErr w:type="spellEnd"/>
-      <w:r>
-        <w:t xml:space="preserve"> 85%. </w:t>
+      <w:r>
+        <w:t xml:space="preserve">to 85%. </w:t>
       </w:r>
     </w:p>
     <w:p>
@@ -1423,6 +1439,9 @@
           <w:rFonts w:hint="eastAsia"/>
         </w:rPr>
         <w:t xml:space="preserve"> classifier still had</w:t>
+      </w:r>
+      <w:r>
+        <w:t xml:space="preserve"> a</w:t>
       </w:r>
       <w:r>
         <w:rPr>

</xml_diff>